<commit_message>
Setting this up again
</commit_message>
<xml_diff>
--- a/Call for Alpha Testers 2.docx
+++ b/Call for Alpha Testers 2.docx
@@ -33,7 +33,57 @@
           <w:sz w:val="28"/>
           <w:szCs w:val="28"/>
         </w:rPr>
-        <w:t>Doctor Wizard’s LOR Utilities Suite</w:t>
+        <w:t xml:space="preserve">Doctor Wizard’s </w:t>
+      </w:r>
+      <w:proofErr w:type="spellStart"/>
+      <w:r>
+        <w:rPr>
+          <w:b/>
+          <w:sz w:val="28"/>
+          <w:szCs w:val="28"/>
+        </w:rPr>
+        <w:t>Util</w:t>
+      </w:r>
+      <w:proofErr w:type="spellEnd"/>
+      <w:r>
+        <w:rPr>
+          <w:b/>
+          <w:sz w:val="28"/>
+          <w:szCs w:val="28"/>
+        </w:rPr>
+        <w:t>-O-Rama</w:t>
+      </w:r>
+      <w:r>
+        <w:rPr>
+          <w:b/>
+          <w:sz w:val="28"/>
+          <w:szCs w:val="28"/>
+        </w:rPr>
+        <w:t xml:space="preserve"> Suite</w:t>
+      </w:r>
+    </w:p>
+    <w:p>
+      <w:r>
+        <w:t xml:space="preserve">The </w:t>
+      </w:r>
+      <w:proofErr w:type="spellStart"/>
+      <w:r>
+        <w:rPr>
+          <w:b/>
+          <w:i/>
+        </w:rPr>
+        <w:t>Util</w:t>
+      </w:r>
+      <w:proofErr w:type="spellEnd"/>
+      <w:r>
+        <w:rPr>
+          <w:b/>
+          <w:i/>
+        </w:rPr>
+        <w:t>-O-Rama</w:t>
+      </w:r>
+      <w:r>
+        <w:t xml:space="preserve"> suite consists of 7 utilities which will read, write, create and/or modify Light-O-Rama sequence files to make your life easier!</w:t>
       </w:r>
     </w:p>
     <w:p/>
@@ -49,6 +99,13 @@
           <w:b/>
           <w:u w:val="single"/>
         </w:rPr>
+        <w:t xml:space="preserve">Map-O-Rama - </w:t>
+      </w:r>
+      <w:r>
+        <w:rPr>
+          <w:b/>
+          <w:u w:val="single"/>
+        </w:rPr>
         <w:t xml:space="preserve">Channel </w:t>
       </w:r>
       <w:proofErr w:type="spellStart"/>
@@ -70,12 +127,36 @@
     </w:p>
     <w:p>
       <w:r>
-        <w:t>A smart version of the import channel configuration function in the sequence editor.  Features include</w:t>
-      </w:r>
-    </w:p>
-    <w:p>
-      <w:r>
-        <w:t xml:space="preserve">You ‘map’ channels from your old sequence files to the channel layout in a new sequence file or channel </w:t>
+        <w:t>A smart</w:t>
+      </w:r>
+      <w:r>
+        <w:t>er</w:t>
+      </w:r>
+      <w:r>
+        <w:t xml:space="preserve"> version of the </w:t>
+      </w:r>
+      <w:r>
+        <w:rPr>
+          <w:i/>
+        </w:rPr>
+        <w:t>import channel configuration</w:t>
+      </w:r>
+      <w:r>
+        <w:t xml:space="preserve"> function in the sequence editor</w:t>
+      </w:r>
+      <w:r>
+        <w:t>.</w:t>
+      </w:r>
+    </w:p>
+    <w:p>
+      <w:r>
+        <w:t xml:space="preserve">You </w:t>
+      </w:r>
+      <w:r>
+        <w:t xml:space="preserve">can </w:t>
+      </w:r>
+      <w:r>
+        <w:t xml:space="preserve">‘map’ channels from your old sequence files to the channel layout in a new sequence file or channel </w:t>
       </w:r>
       <w:proofErr w:type="spellStart"/>
       <w:r>
@@ -88,42 +169,95 @@
     </w:p>
     <w:p>
       <w:r>
-        <w:t xml:space="preserve">Usage #1: Say you added a couple of new channels this year, and re-arranged a few more in your layout.  But they are scattered thru the middle of the channel layout.  You can’t use the sequence editor’s built-in load channel </w:t>
+        <w:rPr>
+          <w:u w:val="single"/>
+        </w:rPr>
+        <w:t>Usage #1:</w:t>
+      </w:r>
+      <w:r>
+        <w:t xml:space="preserve"> Say you added a couple of new channels this year, and re-arranged a few more in your layout.  But they are scattered thru the middle of the channel layout.  You can’t use the sequence editor’s built-in </w:t>
+      </w:r>
+      <w:r>
+        <w:t>‘</w:t>
+      </w:r>
+      <w:r>
+        <w:rPr>
+          <w:i/>
+        </w:rPr>
+        <w:t xml:space="preserve">load channel </w:t>
       </w:r>
       <w:proofErr w:type="spellStart"/>
       <w:r>
+        <w:rPr>
+          <w:i/>
+        </w:rPr>
         <w:t>config</w:t>
       </w:r>
       <w:proofErr w:type="spellEnd"/>
       <w:r>
+        <w:t>’</w:t>
+      </w:r>
+      <w:r>
         <w:t xml:space="preserve"> because it applies the new layout in 1:1 channel order.</w:t>
       </w:r>
     </w:p>
     <w:p>
       <w:r>
-        <w:t xml:space="preserve">Channel </w:t>
-      </w:r>
-      <w:proofErr w:type="spellStart"/>
-      <w:r>
-        <w:t>remapper</w:t>
-      </w:r>
-      <w:proofErr w:type="spellEnd"/>
+        <w:t>Map-O-Rama</w:t>
+      </w:r>
       <w:r>
         <w:t xml:space="preserve"> to the rescue!  Apply your new layout to all your old files.  The new channels get inserted at the proper spots and your rearranged channels are reordered to match the new layout.</w:t>
       </w:r>
     </w:p>
     <w:p>
       <w:r>
-        <w:t xml:space="preserve">Usage #2: Someone gave you, or you downloaded, a bunch of their sequences.  Of course, that has their channel layout.  Map the channels from their layout to yours with ease in the </w:t>
-      </w:r>
-      <w:proofErr w:type="spellStart"/>
-      <w:r>
-        <w:t>remapper</w:t>
-      </w:r>
-      <w:proofErr w:type="spellEnd"/>
+        <w:rPr>
+          <w:u w:val="single"/>
+        </w:rPr>
+        <w:t>Usage #2:</w:t>
+      </w:r>
+      <w:r>
+        <w:t xml:space="preserve"> Someone gave you, or you downloaded, a bunch of t</w:t>
+      </w:r>
+      <w:r>
+        <w:t>heir sequences.  Of course, they have</w:t>
+      </w:r>
+      <w:r>
+        <w:t xml:space="preserve"> </w:t>
+      </w:r>
+      <w:r>
+        <w:rPr>
+          <w:i/>
+        </w:rPr>
+        <w:t>their</w:t>
+      </w:r>
+      <w:r>
+        <w:t xml:space="preserve"> channel layout.  </w:t>
+      </w:r>
+      <w:r>
+        <w:t>Copy</w:t>
+      </w:r>
+      <w:r>
+        <w:t xml:space="preserve"> the channels from their layout to yours with ease in </w:t>
+      </w:r>
+      <w:r>
+        <w:rPr>
+          <w:b/>
+        </w:rPr>
+        <w:t>Map-O-Rama</w:t>
+      </w:r>
       <w:r>
         <w:t>!  Apply that same map to all the sequences you downloaded!</w:t>
       </w:r>
+      <w:r>
+        <w:t xml:space="preserve">  (Does not support batch mode… yet.  But it does allow you to save and load ‘maps’ which makes it pretty quick and easy to do a whole bunch of sequences</w:t>
+      </w:r>
+      <w:r>
+        <w:t>.</w:t>
+      </w:r>
+      <w:r>
+        <w:t>)</w:t>
+      </w:r>
     </w:p>
     <w:p/>
     <w:p>
@@ -138,6 +272,34 @@
           <w:b/>
           <w:u w:val="single"/>
         </w:rPr>
+        <w:t>Split</w:t>
+      </w:r>
+      <w:r>
+        <w:rPr>
+          <w:b/>
+          <w:u w:val="single"/>
+        </w:rPr>
+        <w:t xml:space="preserve">-O-Rama and </w:t>
+      </w:r>
+      <w:r>
+        <w:rPr>
+          <w:b/>
+          <w:u w:val="single"/>
+        </w:rPr>
+        <w:t>Merge</w:t>
+      </w:r>
+      <w:r>
+        <w:rPr>
+          <w:b/>
+          <w:u w:val="single"/>
+        </w:rPr>
+        <w:t xml:space="preserve">-O-Rama - </w:t>
+      </w:r>
+      <w:r>
+        <w:rPr>
+          <w:b/>
+          <w:u w:val="single"/>
+        </w:rPr>
         <w:t>File Splitter</w:t>
       </w:r>
       <w:r>
@@ -157,10 +319,31 @@
     </w:p>
     <w:p>
       <w:r>
-        <w:t>Copies only the selected channels to new sequence</w:t>
-      </w:r>
-      <w:r>
-        <w:t>.  Great if you want to divide your sequence into separate groups of channels to make editing easier and less confusing, and so you can load and save the file faster.  Use the File Merger to put them back together again later.  Or just get rid of channels you no longer use.</w:t>
+        <w:t>Split-O-Rama c</w:t>
+      </w:r>
+      <w:r>
+        <w:t>opies only the selected channels to new sequence</w:t>
+      </w:r>
+      <w:r>
+        <w:t xml:space="preserve">.  Great if you want to divide your sequence into separate groups of channels to make editing easier and less confusing, and so you can load and save the file faster.  </w:t>
+      </w:r>
+      <w:r>
+        <w:t>Or just get rid of channels you no longer use.</w:t>
+      </w:r>
+      <w:r>
+        <w:t xml:space="preserve">  </w:t>
+      </w:r>
+      <w:r>
+        <w:t xml:space="preserve">Use the </w:t>
+      </w:r>
+      <w:r>
+        <w:t>Merge-O-Rama</w:t>
+      </w:r>
+      <w:r>
+        <w:t xml:space="preserve"> to put</w:t>
+      </w:r>
+      <w:r>
+        <w:t xml:space="preserve"> them back together again later, or to merge files created by Strip-O-Rama.</w:t>
       </w:r>
     </w:p>
     <w:p/>
@@ -176,6 +359,13 @@
           <w:b/>
           <w:u w:val="single"/>
         </w:rPr>
+        <w:t xml:space="preserve">RGB-O-Rama - </w:t>
+      </w:r>
+      <w:r>
+        <w:rPr>
+          <w:b/>
+          <w:u w:val="single"/>
+        </w:rPr>
         <w:t>RGB Color Changer:</w:t>
       </w:r>
     </w:p>
@@ -197,6 +387,13 @@
           <w:b/>
           <w:u w:val="single"/>
         </w:rPr>
+        <w:t xml:space="preserve">Sparkle-O-Rama - </w:t>
+      </w:r>
+      <w:r>
+        <w:rPr>
+          <w:b/>
+          <w:u w:val="single"/>
+        </w:rPr>
         <w:t>Sparkler:</w:t>
       </w:r>
     </w:p>
@@ -205,31 +402,205 @@
         <w:t>Generate random sparkle effects using multiple colors.  You specify the channels, colors, timing, and just how sparkly you want each to be.</w:t>
       </w:r>
       <w:r>
-        <w:t xml:space="preserve">  You can add the sparkles to an existing sequence, or generate a clipboard file to be pasted in using the sequence editor</w:t>
+        <w:t xml:space="preserve">  You can add the sparkles to an existing sequence, or generate a clipboard file to be pasted in using the sequence editor.</w:t>
+      </w:r>
+    </w:p>
+    <w:p/>
+    <w:p>
+      <w:pPr>
+        <w:rPr>
+          <w:b/>
+          <w:u w:val="single"/>
+        </w:rPr>
+      </w:pPr>
+      <w:r>
+        <w:rPr>
+          <w:b/>
+          <w:u w:val="single"/>
+        </w:rPr>
+        <w:t>Strip-O-Rama – Pixel Strip Generator</w:t>
+      </w:r>
+    </w:p>
+    <w:p>
+      <w:r>
+        <w:t>The S</w:t>
+      </w:r>
+      <w:r>
+        <w:t>equence editor makes it easy to added Cosmic Color Ribbons.  But if you have those cheap generic strips of WS2812 pixels from China, it isn’t so easy.  Especially if you want them in reverse order, or the colors aren’t in R-G-B order.  Strip-O-Rama to the rescue!  Set your strip size, universe number, and order, and this will auto-generate a list of channels.</w:t>
+      </w:r>
+    </w:p>
+    <w:p/>
+    <w:p>
+      <w:pPr>
+        <w:rPr>
+          <w:b/>
+          <w:u w:val="single"/>
+        </w:rPr>
+      </w:pPr>
+      <w:r>
+        <w:rPr>
+          <w:b/>
+          <w:u w:val="single"/>
+        </w:rPr>
+        <w:t>Tune-O-Rama – Automatic Sequence Generator based on musical notes</w:t>
+      </w:r>
+    </w:p>
+    <w:p>
+      <w:r>
+        <w:t xml:space="preserve">This program does a </w:t>
+      </w:r>
+      <w:hyperlink r:id="rId5" w:history="1">
+        <w:r>
+          <w:rPr>
+            <w:rStyle w:val="Hyperlink"/>
+          </w:rPr>
+          <w:t>Polyphonic Transcription</w:t>
+        </w:r>
+      </w:hyperlink>
+      <w:r>
+        <w:t xml:space="preserve"> of a music file and generates a sequence based on the notes in the file.</w:t>
+      </w:r>
+      <w:r>
+        <w:t xml:space="preserve">  Just select your MP3 file and it automatically generates a sequence!</w:t>
+      </w:r>
+    </w:p>
+    <w:p>
+      <w:r>
+        <w:lastRenderedPageBreak/>
+        <w:t xml:space="preserve">Requires </w:t>
+      </w:r>
+      <w:hyperlink r:id="rId6" w:history="1">
+        <w:r>
+          <w:rPr>
+            <w:rStyle w:val="Hyperlink"/>
+          </w:rPr>
+          <w:t>Sonic Annotator</w:t>
+        </w:r>
+      </w:hyperlink>
+      <w:r>
+        <w:t xml:space="preserve"> with </w:t>
+      </w:r>
+      <w:r>
+        <w:t xml:space="preserve">the </w:t>
+      </w:r>
+      <w:hyperlink r:id="rId7" w:history="1">
+        <w:r>
+          <w:rPr>
+            <w:rStyle w:val="Hyperlink"/>
+          </w:rPr>
+          <w:t>Queen Mary</w:t>
+        </w:r>
+      </w:hyperlink>
+      <w:r>
+        <w:t xml:space="preserve"> </w:t>
+      </w:r>
+      <w:hyperlink r:id="rId8" w:history="1">
+        <w:r>
+          <w:rPr>
+            <w:rStyle w:val="Hyperlink"/>
+            <w:i/>
+          </w:rPr>
+          <w:t>vamp</w:t>
+        </w:r>
+        <w:r>
+          <w:rPr>
+            <w:rStyle w:val="Hyperlink"/>
+          </w:rPr>
+          <w:t xml:space="preserve"> plug-in</w:t>
+        </w:r>
+      </w:hyperlink>
+      <w:r>
+        <w:t>.  (All free downloads)</w:t>
+      </w:r>
+    </w:p>
+    <w:p>
+      <w:r>
+        <w:t xml:space="preserve">Credit: While I independently thought up this idea on my own, </w:t>
+      </w:r>
+      <w:r>
+        <w:t xml:space="preserve">some </w:t>
+      </w:r>
+      <w:r>
+        <w:t>credit goes to John Storms of Listen-to-our-lights who thought of it first and for how to implement it.</w:t>
+      </w:r>
+      <w:r>
+        <w:t xml:space="preserve">  The Tune-O-Rama program automates and </w:t>
+      </w:r>
+      <w:r>
+        <w:t>improve</w:t>
+      </w:r>
+      <w:r>
+        <w:t>s his process.</w:t>
+      </w:r>
+    </w:p>
+    <w:p/>
+    <w:p/>
+    <w:p>
+      <w:pPr>
+        <w:rPr>
+          <w:b/>
+        </w:rPr>
+      </w:pPr>
+      <w:r>
+        <w:rPr>
+          <w:b/>
+        </w:rPr>
+        <w:t>For you programmers out there:</w:t>
+      </w:r>
+    </w:p>
+    <w:p>
+      <w:r>
+        <w:t xml:space="preserve">The key element to each of these utilities is a </w:t>
+      </w:r>
+      <w:r>
+        <w:rPr>
+          <w:i/>
+        </w:rPr>
+        <w:t>Sequence</w:t>
+      </w:r>
+      <w:r>
+        <w:t xml:space="preserve"> </w:t>
+      </w:r>
+      <w:r>
+        <w:t>class written in C# (.net) which will read or create LOR XML files and allow you to manipulate them and then save them back out.  Source</w:t>
+      </w:r>
+      <w:r>
+        <w:t xml:space="preserve"> code is available </w:t>
       </w:r>
       <w:bookmarkStart w:id="0" w:name="_GoBack"/>
       <w:bookmarkEnd w:id="0"/>
       <w:r>
-        <w:t>.</w:t>
-      </w:r>
-    </w:p>
-    <w:p/>
-    <w:p>
-      <w:pPr>
-        <w:rPr>
-          <w:b/>
-        </w:rPr>
-      </w:pPr>
-      <w:r>
-        <w:rPr>
-          <w:b/>
-        </w:rPr>
-        <w:t>For you programmers out there:</w:t>
-      </w:r>
-    </w:p>
-    <w:p>
-      <w:r>
-        <w:t>The key element to each of these utilities is a class written in C# (.net) which will read or create LOR XML files and allow you to manipulate them and then save them back out.  Source code is available upon request.</w:t>
+        <w:t xml:space="preserve">on GitHub under </w:t>
+      </w:r>
+      <w:proofErr w:type="spellStart"/>
+      <w:r>
+        <w:t>DoctorWiz</w:t>
+      </w:r>
+      <w:proofErr w:type="spellEnd"/>
+      <w:r>
+        <w:t>/</w:t>
+      </w:r>
+      <w:proofErr w:type="spellStart"/>
+      <w:r>
+        <w:t>Util</w:t>
+      </w:r>
+      <w:proofErr w:type="spellEnd"/>
+      <w:r>
+        <w:t>-O-Rama</w:t>
+      </w:r>
+      <w:r>
+        <w:t xml:space="preserve">.  Contact Doctor Wizard at </w:t>
+      </w:r>
+      <w:hyperlink r:id="rId9" w:history="1">
+        <w:r>
+          <w:rPr>
+            <w:rStyle w:val="Hyperlink"/>
+          </w:rPr>
+          <w:t>dev.lor@drwiz.guru</w:t>
+        </w:r>
+      </w:hyperlink>
+      <w:r>
+        <w:t xml:space="preserve"> for more information.</w:t>
       </w:r>
     </w:p>
     <w:sectPr>
@@ -767,6 +1138,17 @@
       <w:contextualSpacing/>
     </w:pPr>
   </w:style>
+  <w:style w:type="character" w:styleId="Hyperlink">
+    <w:name w:val="Hyperlink"/>
+    <w:basedOn w:val="DefaultParagraphFont"/>
+    <w:uiPriority w:val="99"/>
+    <w:unhideWhenUsed/>
+    <w:rsid w:val="007D7940"/>
+    <w:rPr>
+      <w:color w:val="0563C1" w:themeColor="hyperlink"/>
+      <w:u w:val="single"/>
+    </w:rPr>
+  </w:style>
 </w:styles>
 </file>
 

</xml_diff>